<commit_message>
Actualización listas de chequeo
</commit_message>
<xml_diff>
--- a/05-Trimestre 5/FASE V.docx
+++ b/05-Trimestre 5/FASE V.docx
@@ -345,7 +345,27 @@
                 <w:szCs w:val="20"/>
                 <w:rtl w:val="0"/>
               </w:rPr>
-              <w:t xml:space="preserve"> ANÁLISIS Y DESARROLLO DE SISTEMAS DE INFORMACIÓN - </w:t>
+              <w:t xml:space="preserve"> </w:t>
+            </w:r>
+            <w:r>
+              <w:rPr>
+                <w:rFonts w:ascii="Calibri" w:cs="Calibri" w:eastAsia="Calibri" w:hAnsi="Calibri"/>
+                <w:color w:val="000000"/>
+                <w:sz w:val="22"/>
+                <w:szCs w:val="22"/>
+                <w:rtl w:val="0"/>
+              </w:rPr>
+              <w:t xml:space="preserve">ANÁLISIS Y DESARROLLO DE SOFTWARE - 228118</w:t>
+            </w:r>
+            <w:r>
+              <w:rPr>
+                <w:rFonts w:ascii="Calibri" w:cs="Calibri" w:eastAsia="Calibri" w:hAnsi="Calibri"/>
+                <w:color w:val="000000"/>
+                <w:sz w:val="20"/>
+                <w:szCs w:val="20"/>
+                <w:rtl w:val="0"/>
+              </w:rPr>
+              <w:t xml:space="preserve"> </w:t>
             </w:r>
           </w:p>
         </w:tc>
@@ -8331,8 +8351,10 @@
             </w:pPr>
             <w:r>
               <w:rPr>
-                <w:rtl w:val="0"/>
-              </w:rPr>
+                <w:rFonts w:ascii="Calibri" w:cs="Calibri" w:eastAsia="Calibri" w:hAnsi="Calibri"/>
+                <w:rtl w:val="0"/>
+              </w:rPr>
+              <w:t xml:space="preserve">Diego Alejandro Boada</w:t>
             </w:r>
           </w:p>
         </w:tc>
@@ -8347,8 +8369,10 @@
             </w:pPr>
             <w:r>
               <w:rPr>
-                <w:rtl w:val="0"/>
-              </w:rPr>
+                <w:rFonts w:ascii="Calibri" w:cs="Calibri" w:eastAsia="Calibri" w:hAnsi="Calibri"/>
+                <w:rtl w:val="0"/>
+              </w:rPr>
+              <w:t xml:space="preserve">Instructor</w:t>
             </w:r>
           </w:p>
         </w:tc>
@@ -8364,8 +8388,11 @@
             </w:pPr>
             <w:r>
               <w:rPr>
-                <w:rtl w:val="0"/>
-              </w:rPr>
+                <w:rFonts w:ascii="Calibri" w:cs="Calibri" w:eastAsia="Calibri" w:hAnsi="Calibri"/>
+                <w:b w:val="1"/>
+                <w:rtl w:val="0"/>
+              </w:rPr>
+              <w:t xml:space="preserve">CTI</w:t>
             </w:r>
           </w:p>
         </w:tc>
@@ -8381,8 +8408,11 @@
             </w:pPr>
             <w:r>
               <w:rPr>
-                <w:rtl w:val="0"/>
-              </w:rPr>
+                <w:rFonts w:ascii="Calibri" w:cs="Calibri" w:eastAsia="Calibri" w:hAnsi="Calibri"/>
+                <w:b w:val="1"/>
+                <w:rtl w:val="0"/>
+              </w:rPr>
+              <w:t xml:space="preserve">13-04-2023</w:t>
             </w:r>
           </w:p>
         </w:tc>
@@ -8416,13 +8446,14 @@
               <w:jc w:val="both"/>
               <w:rPr>
                 <w:rFonts w:ascii="Calibri" w:cs="Calibri" w:eastAsia="Calibri" w:hAnsi="Calibri"/>
-                <w:color w:val="000000"/>
-              </w:rPr>
-            </w:pPr>
-            <w:r>
-              <w:rPr>
-                <w:rtl w:val="0"/>
-              </w:rPr>
+              </w:rPr>
+            </w:pPr>
+            <w:r>
+              <w:rPr>
+                <w:rFonts w:ascii="Calibri" w:cs="Calibri" w:eastAsia="Calibri" w:hAnsi="Calibri"/>
+                <w:rtl w:val="0"/>
+              </w:rPr>
+              <w:t xml:space="preserve">Nelson Hernan Rodriguez</w:t>
             </w:r>
           </w:p>
         </w:tc>
@@ -8437,8 +8468,10 @@
             </w:pPr>
             <w:r>
               <w:rPr>
-                <w:rtl w:val="0"/>
-              </w:rPr>
+                <w:rFonts w:ascii="Calibri" w:cs="Calibri" w:eastAsia="Calibri" w:hAnsi="Calibri"/>
+                <w:rtl w:val="0"/>
+              </w:rPr>
+              <w:t xml:space="preserve">Instructor</w:t>
             </w:r>
           </w:p>
         </w:tc>
@@ -8449,13 +8482,16 @@
               <w:jc w:val="both"/>
               <w:rPr>
                 <w:rFonts w:ascii="Calibri" w:cs="Calibri" w:eastAsia="Calibri" w:hAnsi="Calibri"/>
-                <w:color w:val="000000"/>
-              </w:rPr>
-            </w:pPr>
-            <w:r>
-              <w:rPr>
-                <w:rtl w:val="0"/>
-              </w:rPr>
+                <w:b w:val="1"/>
+              </w:rPr>
+            </w:pPr>
+            <w:r>
+              <w:rPr>
+                <w:rFonts w:ascii="Calibri" w:cs="Calibri" w:eastAsia="Calibri" w:hAnsi="Calibri"/>
+                <w:b w:val="1"/>
+                <w:rtl w:val="0"/>
+              </w:rPr>
+              <w:t xml:space="preserve">CTI</w:t>
             </w:r>
           </w:p>
         </w:tc>
@@ -8466,13 +8502,16 @@
               <w:jc w:val="both"/>
               <w:rPr>
                 <w:rFonts w:ascii="Calibri" w:cs="Calibri" w:eastAsia="Calibri" w:hAnsi="Calibri"/>
-                <w:color w:val="000000"/>
-              </w:rPr>
-            </w:pPr>
-            <w:r>
-              <w:rPr>
-                <w:rtl w:val="0"/>
-              </w:rPr>
+                <w:b w:val="1"/>
+              </w:rPr>
+            </w:pPr>
+            <w:r>
+              <w:rPr>
+                <w:rFonts w:ascii="Calibri" w:cs="Calibri" w:eastAsia="Calibri" w:hAnsi="Calibri"/>
+                <w:b w:val="1"/>
+                <w:rtl w:val="0"/>
+              </w:rPr>
+              <w:t xml:space="preserve">13-04-2023</w:t>
             </w:r>
           </w:p>
         </w:tc>
@@ -10934,8 +10973,8 @@
 </file>
 
 <file path=customXML/item1.xml><?xml version="1.0" encoding="utf-8"?>
-<go:gDocsCustomXmlDataStorage xmlns:go="http://customooxmlschemas.google.com/" xmlns:r="http://schemas.openxmlformats.org/officeDocument/2006/relationships" uri="GoogleDocsCustomDataVersion1">
-  <go:docsCustomData xmlns:go="http://customooxmlschemas.google.com/" roundtripDataSignature="AMtx7mgUo6v9vm/eLk/YIqrOPg39PFQPXQ==">AMUW2mVhNcfPH0DyY8/amf+8a6YD7O2IIKHo3fHC7c5r3y4BzplkvATQk3nqOVSBk8jnZ0lSSlDJuTl3XlGLAM6FTQvZ/z3u5aZu1nrAUAZXRkkGImbQrH1OOpdx89l68IrZ0cdJfHuP</go:docsCustomData>
+<go:gDocsCustomXmlDataStorage xmlns:go="http://customooxmlschemas.google.com/" xmlns:r="http://schemas.openxmlformats.org/officeDocument/2006/relationships" uri="GoogleDocsCustomDataVersion2">
+  <go:docsCustomData xmlns:go="http://customooxmlschemas.google.com/" roundtripDataSignature="AMtx7mgUo6v9vm/eLk/YIqrOPg39PFQPXQ==">CgMxLjAyCGguZ2pkZ3hzMgloLjMwajB6bGw4AHIhMUExS3JZYzBMQnZoMU9iaHk3aWVNblJRbDd5YmNuNXA3</go:docsCustomData>
 </go:gDocsCustomXmlDataStorage>
 </file>
 

</xml_diff>